<commit_message>
revisi cover dan bab I, progress bab II tgl 20/02/20 pkl 20:29
</commit_message>
<xml_diff>
--- a/Cover.docx
+++ b/Cover.docx
@@ -87,6 +87,8 @@
         </w:rPr>
         <w:t xml:space="preserve"> DALAM MENENTUKAN POLA PEMBELIAN PIPA</w:t>
       </w:r>
+      <w:bookmarkStart w:id="0" w:name="_GoBack"/>
+      <w:bookmarkEnd w:id="0"/>
     </w:p>
     <w:p>
       <w:pPr>
@@ -508,8 +510,6 @@
         </w:rPr>
         <w:t xml:space="preserve"> IRWAN</w:t>
       </w:r>
-      <w:bookmarkStart w:id="0" w:name="_GoBack"/>
-      <w:bookmarkEnd w:id="0"/>
     </w:p>
     <w:p>
       <w:pPr>

</xml_diff>